<commit_message>
actuaclice la bitacora, falta que Jose y angel terminen de completar lo que falta en la bitacora
</commit_message>
<xml_diff>
--- a/Bitácora.docx
+++ b/Bitácora.docx
@@ -307,7 +307,21 @@
           <w:szCs w:val="24"/>
           <w:lang w:val="es-MX"/>
         </w:rPr>
-        <w:t>Cristhian Pisco:</w:t>
+        <w:t xml:space="preserve">Cristhian Pisco: </w:t>
+      </w:r>
+      <w:r>
+        <w:rPr>
+          <w:rFonts w:cs="Times New Roman"/>
+          <w:b w:val="false"/>
+          <w:bCs w:val="false"/>
+          <w:i w:val="false"/>
+          <w:iCs w:val="false"/>
+          <w:color w:val="00000A"/>
+          <w:sz w:val="22"/>
+          <w:szCs w:val="24"/>
+          <w:lang w:val="es-MX"/>
+        </w:rPr>
+        <w:t>Inició el proyecto creando un plano en el espacio 3D, los cambios lo subió al repositorio en github.</w:t>
       </w:r>
     </w:p>
     <w:p>
@@ -373,7 +387,35 @@
           <w:szCs w:val="24"/>
           <w:lang w:val="es-MX"/>
         </w:rPr>
-        <w:t>Cristhian Pisco: Hizo parte del piso, con un pequeño error al cargar la imagen del tablero de ajedrez.</w:t>
+        <w:t xml:space="preserve">Cristhian Pisco: </w:t>
+      </w:r>
+      <w:r>
+        <w:rPr>
+          <w:rFonts w:cs="Times New Roman"/>
+          <w:b w:val="false"/>
+          <w:bCs w:val="false"/>
+          <w:i w:val="false"/>
+          <w:iCs w:val="false"/>
+          <w:color w:val="00000A"/>
+          <w:sz w:val="22"/>
+          <w:szCs w:val="24"/>
+          <w:lang w:val="es-MX"/>
+        </w:rPr>
+        <w:t>Pretendía cargar una imagen de ajedrez en el plano, pero presentaba inconvenientes al querer visualizarlo en el navegador</w:t>
+      </w:r>
+      <w:r>
+        <w:rPr>
+          <w:rFonts w:cs="Times New Roman"/>
+          <w:b w:val="false"/>
+          <w:bCs w:val="false"/>
+          <w:i w:val="false"/>
+          <w:iCs w:val="false"/>
+          <w:color w:val="00000A"/>
+          <w:sz w:val="22"/>
+          <w:szCs w:val="24"/>
+          <w:lang w:val="es-MX"/>
+        </w:rPr>
+        <w:t>.</w:t>
       </w:r>
     </w:p>
     <w:p>
@@ -508,49 +550,63 @@
           <w:szCs w:val="24"/>
           <w:lang w:val="es-MX"/>
         </w:rPr>
-        <w:t xml:space="preserve">Cristhian Pisco: Se incorporó la cámara en el plano, de forma que ya se puede hacer zoom </w:t>
-      </w:r>
-      <w:r>
-        <w:rPr>
-          <w:rFonts w:cs="Times New Roman"/>
-          <w:b w:val="false"/>
-          <w:bCs w:val="false"/>
-          <w:i w:val="false"/>
-          <w:iCs w:val="false"/>
-          <w:color w:val="00000A"/>
-          <w:sz w:val="22"/>
-          <w:szCs w:val="24"/>
-          <w:lang w:val="es-MX"/>
-        </w:rPr>
-        <w:t>con la cámara</w:t>
-      </w:r>
-      <w:r>
-        <w:rPr>
-          <w:rFonts w:cs="Times New Roman"/>
-          <w:b w:val="false"/>
-          <w:bCs w:val="false"/>
-          <w:i w:val="false"/>
-          <w:iCs w:val="false"/>
-          <w:color w:val="00000A"/>
-          <w:sz w:val="22"/>
-          <w:szCs w:val="24"/>
-          <w:lang w:val="es-MX"/>
-        </w:rPr>
-        <w:t xml:space="preserve">. </w:t>
-      </w:r>
-      <w:r>
-        <w:rPr>
-          <w:rFonts w:cs="Times New Roman"/>
-          <w:b w:val="false"/>
-          <w:bCs w:val="false"/>
-          <w:i w:val="false"/>
-          <w:iCs w:val="false"/>
-          <w:color w:val="00000A"/>
-          <w:sz w:val="22"/>
-          <w:szCs w:val="24"/>
-          <w:lang w:val="es-MX"/>
-        </w:rPr>
-        <w:t>Además ya se puede cambiar el color del plano.</w:t>
+        <w:t xml:space="preserve">Cristhian Pisco: </w:t>
+      </w:r>
+      <w:r>
+        <w:rPr>
+          <w:rFonts w:cs="Times New Roman"/>
+          <w:b w:val="false"/>
+          <w:bCs w:val="false"/>
+          <w:i w:val="false"/>
+          <w:iCs w:val="false"/>
+          <w:color w:val="00000A"/>
+          <w:sz w:val="22"/>
+          <w:szCs w:val="24"/>
+          <w:lang w:val="es-MX"/>
+        </w:rPr>
+        <w:t>I</w:t>
+      </w:r>
+      <w:r>
+        <w:rPr>
+          <w:rFonts w:cs="Times New Roman"/>
+          <w:b w:val="false"/>
+          <w:bCs w:val="false"/>
+          <w:i w:val="false"/>
+          <w:iCs w:val="false"/>
+          <w:color w:val="00000A"/>
+          <w:sz w:val="22"/>
+          <w:szCs w:val="24"/>
+          <w:lang w:val="es-MX"/>
+        </w:rPr>
+        <w:t xml:space="preserve">ncorporó la cámara en el </w:t>
+      </w:r>
+      <w:r>
+        <w:rPr>
+          <w:rFonts w:cs="Times New Roman"/>
+          <w:b w:val="false"/>
+          <w:bCs w:val="false"/>
+          <w:i w:val="false"/>
+          <w:iCs w:val="false"/>
+          <w:color w:val="00000A"/>
+          <w:sz w:val="22"/>
+          <w:szCs w:val="24"/>
+          <w:lang w:val="es-MX"/>
+        </w:rPr>
+        <w:t>proyecto</w:t>
+      </w:r>
+      <w:r>
+        <w:rPr>
+          <w:rFonts w:cs="Times New Roman"/>
+          <w:b w:val="false"/>
+          <w:bCs w:val="false"/>
+          <w:i w:val="false"/>
+          <w:iCs w:val="false"/>
+          <w:color w:val="00000A"/>
+          <w:sz w:val="22"/>
+          <w:szCs w:val="24"/>
+          <w:lang w:val="es-MX"/>
+        </w:rPr>
+        <w:t>, de forma que ya se puede hacer zoom. Además ya se puede cambiar el color del plano.</w:t>
       </w:r>
     </w:p>
     <w:p>
@@ -607,6 +663,82 @@
           <w:iCs w:val="false"/>
         </w:rPr>
         <w:t>José Alcívar:</w:t>
+      </w:r>
+    </w:p>
+    <w:p>
+      <w:pPr>
+        <w:pStyle w:val="Normal"/>
+        <w:shd w:fill="FFFFFF" w:val="clear"/>
+        <w:spacing w:lineRule="atLeast" w:line="293" w:beforeAutospacing="1" w:afterAutospacing="1"/>
+        <w:jc w:val="both"/>
+        <w:rPr>
+          <w:b/>
+          <w:bCs/>
+        </w:rPr>
+      </w:pPr>
+      <w:r>
+        <w:rPr>
+          <w:b/>
+          <w:bCs/>
+        </w:rPr>
+        <w:t>Día 25 de Mayo del 2016</w:t>
+      </w:r>
+    </w:p>
+    <w:p>
+      <w:pPr>
+        <w:pStyle w:val="Normal"/>
+        <w:shd w:fill="FFFFFF" w:val="clear"/>
+        <w:spacing w:lineRule="atLeast" w:line="293" w:beforeAutospacing="1" w:afterAutospacing="1"/>
+        <w:jc w:val="both"/>
+        <w:rPr>
+          <w:b w:val="false"/>
+          <w:bCs w:val="false"/>
+        </w:rPr>
+      </w:pPr>
+      <w:r>
+        <w:rPr>
+          <w:b w:val="false"/>
+          <w:bCs w:val="false"/>
+        </w:rPr>
+        <w:t xml:space="preserve">Cristhian Pisco: Agregó varios controladores para cambiar la velocidad de rotación de los objetos.  </w:t>
+      </w:r>
+    </w:p>
+    <w:p>
+      <w:pPr>
+        <w:pStyle w:val="Normal"/>
+        <w:shd w:fill="FFFFFF" w:val="clear"/>
+        <w:spacing w:lineRule="atLeast" w:line="293" w:beforeAutospacing="1" w:afterAutospacing="1"/>
+        <w:jc w:val="both"/>
+        <w:rPr>
+          <w:b w:val="false"/>
+          <w:bCs w:val="false"/>
+        </w:rPr>
+      </w:pPr>
+      <w:r>
+        <w:rPr>
+          <w:b w:val="false"/>
+          <w:bCs w:val="false"/>
+        </w:rPr>
+        <w:t>Ángel Pineda:</w:t>
+      </w:r>
+    </w:p>
+    <w:p>
+      <w:pPr>
+        <w:pStyle w:val="Normal"/>
+        <w:shd w:fill="FFFFFF" w:val="clear"/>
+        <w:spacing w:lineRule="atLeast" w:line="293" w:beforeAutospacing="1" w:afterAutospacing="1"/>
+        <w:jc w:val="both"/>
+        <w:rPr>
+          <w:b w:val="false"/>
+          <w:bCs w:val="false"/>
+        </w:rPr>
+      </w:pPr>
+      <w:r>
+        <w:rPr>
+          <w:b w:val="false"/>
+          <w:bCs w:val="false"/>
+        </w:rPr>
+        <w:t>Jose Álcivar:</w:t>
       </w:r>
     </w:p>
     <w:p>
@@ -1153,6 +1285,10 @@
       <w:sz w:val="22"/>
     </w:rPr>
   </w:style>
+  <w:style w:type="character" w:styleId="Smbolosdenumeracin">
+    <w:name w:val="Símbolos de numeración"/>
+    <w:rPr/>
+  </w:style>
   <w:style w:type="paragraph" w:styleId="Encabezado">
     <w:name w:val="Encabezado"/>
     <w:qFormat/>

</xml_diff>

<commit_message>
actualziada la bitacora, lean los commits anteriores a este
</commit_message>
<xml_diff>
--- a/Bitácora.docx
+++ b/Bitácora.docx
@@ -735,11 +735,93 @@
       </w:pPr>
       <w:r>
         <w:rPr/>
-        <w:t xml:space="preserve">Cristhian Pisco: Se agregó una paleta de colores para poder elegir el color de cada objeto. </w:t>
-      </w:r>
-      <w:r>
-        <w:rPr/>
-        <w:t>Adicionalmente se hizo un cambio para que el radio de la esfera se pueda modificar.</w:t>
+        <w:t>Cristhian Pisco: Se agregó una paleta de colores para poder elegir el color de cada objeto. Adicionalmente se hizo un cambio para que el radio de la esfera se pueda modificar.</w:t>
+      </w:r>
+    </w:p>
+    <w:p>
+      <w:pPr>
+        <w:pStyle w:val="Normal"/>
+        <w:shd w:fill="FFFFFF" w:val="clear"/>
+        <w:spacing w:lineRule="atLeast" w:line="293" w:beforeAutospacing="1" w:afterAutospacing="1"/>
+        <w:jc w:val="both"/>
+        <w:rPr/>
+      </w:pPr>
+      <w:r>
+        <w:rPr/>
+      </w:r>
+    </w:p>
+    <w:p>
+      <w:pPr>
+        <w:pStyle w:val="Normal"/>
+        <w:shd w:fill="FFFFFF" w:val="clear"/>
+        <w:spacing w:lineRule="atLeast" w:line="293" w:beforeAutospacing="1" w:afterAutospacing="1"/>
+        <w:jc w:val="center"/>
+        <w:rPr>
+          <w:b/>
+          <w:bCs/>
+          <w:sz w:val="28"/>
+          <w:szCs w:val="28"/>
+        </w:rPr>
+      </w:pPr>
+      <w:r>
+        <w:rPr>
+          <w:b/>
+          <w:bCs/>
+          <w:sz w:val="28"/>
+          <w:szCs w:val="28"/>
+        </w:rPr>
+        <w:t xml:space="preserve">Segunda parte del </w:t>
+      </w:r>
+      <w:r>
+        <w:rPr>
+          <w:b/>
+          <w:bCs/>
+          <w:sz w:val="28"/>
+          <w:szCs w:val="28"/>
+          <w:u w:val="none"/>
+        </w:rPr>
+        <w:t>proyecto</w:t>
+      </w:r>
+      <w:r>
+        <w:rPr>
+          <w:b/>
+          <w:bCs/>
+          <w:sz w:val="28"/>
+          <w:szCs w:val="28"/>
+        </w:rPr>
+        <w:t xml:space="preserve"> de Gráficos por computadora</w:t>
+      </w:r>
+    </w:p>
+    <w:p>
+      <w:pPr>
+        <w:pStyle w:val="Normal"/>
+        <w:shd w:fill="FFFFFF" w:val="clear"/>
+        <w:spacing w:lineRule="atLeast" w:line="293" w:beforeAutospacing="1" w:afterAutospacing="1"/>
+        <w:jc w:val="both"/>
+        <w:rPr>
+          <w:b/>
+          <w:bCs/>
+        </w:rPr>
+      </w:pPr>
+      <w:r>
+        <w:rPr>
+          <w:b/>
+          <w:bCs/>
+        </w:rPr>
+        <w:t>Día 25 de Junio del 2016</w:t>
+      </w:r>
+    </w:p>
+    <w:p>
+      <w:pPr>
+        <w:pStyle w:val="Normal"/>
+        <w:shd w:fill="FFFFFF" w:val="clear"/>
+        <w:spacing w:lineRule="atLeast" w:line="293" w:beforeAutospacing="1" w:afterAutospacing="1"/>
+        <w:jc w:val="both"/>
+        <w:rPr/>
+      </w:pPr>
+      <w:r>
+        <w:rPr/>
+        <w:t>Cristian Pisco: se implementó el picking, ahora se puede selccionar a los objetos en 3D haciendo click sobre ellos. Los objetos se mueven manteniendo el cursor del ratón sobre los objetos.</w:t>
       </w:r>
     </w:p>
     <w:sectPr>
@@ -1179,7 +1261,7 @@
       <w:widowControl/>
       <w:suppressAutoHyphens w:val="true"/>
       <w:bidi w:val="0"/>
-      <w:spacing w:before="0" w:after="160" w:lineRule="auto" w:line="259"/>
+      <w:spacing w:lineRule="auto" w:line="259" w:before="0" w:after="160"/>
       <w:jc w:val="left"/>
     </w:pPr>
     <w:rPr>

</xml_diff>